<commit_message>
the usage of tortoiseGit的使用教程
</commit_message>
<xml_diff>
--- a/devtools/git&tortoisegit-info/tortoiseGit的使用教程.docx
+++ b/devtools/git&tortoisegit-info/tortoiseGit的使用教程.docx
@@ -12,7 +12,7 @@
         <w:jc w:val="left"/>
         <w:outlineLvl w:val="0"/>
         <w:rPr>
-          <w:rFonts w:ascii="Tahoma" w:eastAsia="宋体" w:hAnsi="Tahoma" w:cs="Tahoma" w:hint="eastAsia"/>
+          <w:rFonts w:ascii="Tahoma" w:eastAsia="宋体" w:hAnsi="Tahoma" w:cs="Tahoma"/>
           <w:color w:val="000000"/>
           <w:kern w:val="36"/>
           <w:sz w:val="30"/>
@@ -31,8 +31,6 @@
           <w:t>https://www.cnblogs.com/maojunyi/p/7735723.html</w:t>
         </w:r>
       </w:hyperlink>
-      <w:bookmarkStart w:id="0" w:name="_GoBack"/>
-      <w:bookmarkEnd w:id="0"/>
     </w:p>
     <w:p>
       <w:pPr>
@@ -67,6 +65,7 @@
           <w:kern w:val="36"/>
           <w:sz w:val="30"/>
           <w:szCs w:val="30"/>
+          <w:u w:val="single"/>
         </w:rPr>
       </w:pPr>
       <w:hyperlink r:id="rId7" w:history="1">
@@ -93,6 +92,26 @@
           <w:t>图文使用教程</w:t>
         </w:r>
       </w:hyperlink>
+    </w:p>
+    <w:p>
+      <w:pPr>
+        <w:widowControl/>
+        <w:pBdr>
+          <w:left w:val="single" w:sz="18" w:space="8" w:color="2175BC"/>
+        </w:pBdr>
+        <w:shd w:val="clear" w:color="auto" w:fill="FFFFFF"/>
+        <w:jc w:val="left"/>
+        <w:outlineLvl w:val="0"/>
+        <w:rPr>
+          <w:rFonts w:ascii="Tahoma" w:eastAsia="宋体" w:hAnsi="Tahoma" w:cs="Tahoma"/>
+          <w:color w:val="000000"/>
+          <w:kern w:val="36"/>
+          <w:sz w:val="30"/>
+          <w:szCs w:val="30"/>
+        </w:rPr>
+      </w:pPr>
+      <w:bookmarkStart w:id="0" w:name="_GoBack"/>
+      <w:bookmarkEnd w:id="0"/>
     </w:p>
     <w:p>
       <w:pPr>

</xml_diff>